<commit_message>
Update header footer cho tài liệu configuration management plan
</commit_message>
<xml_diff>
--- a/1. Project management/4. Configuration plan/AS_PM_ConfigurationPlan.docx
+++ b/1. Project management/4. Configuration plan/AS_PM_ConfigurationPlan.docx
@@ -20,12 +20,12 @@
           <w:color w:val="FFFFFF" w:themeColor="background1"/>
           <w:sz w:val="72"/>
           <w:szCs w:val="52"/>
-          <w:lang w:eastAsia="vi-VN"/>
+          <w:lang w:val="en-US"/>
         </w:rPr>
         <mc:AlternateContent>
           <mc:Choice Requires="wps">
             <w:drawing>
-              <wp:anchor distT="0" distB="0" distL="114300" distR="114300" simplePos="0" relativeHeight="251659264" behindDoc="1" locked="0" layoutInCell="1" allowOverlap="1" wp14:anchorId="692821C1" wp14:editId="43A3E9FD">
+              <wp:anchor distT="0" distB="0" distL="114300" distR="114300" simplePos="0" relativeHeight="251659264" behindDoc="1" locked="0" layoutInCell="1" allowOverlap="1" wp14:anchorId="304A4EA6" wp14:editId="2DB80F2C">
                 <wp:simplePos x="0" y="0"/>
                 <wp:positionH relativeFrom="margin">
                   <wp:posOffset>-17145</wp:posOffset>
@@ -110,7 +110,18 @@
           <w:sz w:val="72"/>
           <w:szCs w:val="52"/>
         </w:rPr>
-        <w:t>Configuration management</w:t>
+        <w:t>Configuratio</w:t>
+      </w:r>
+      <w:bookmarkStart w:id="0" w:name="_GoBack"/>
+      <w:bookmarkEnd w:id="0"/>
+      <w:r>
+        <w:rPr>
+          <w:b/>
+          <w:color w:val="FFFFFF" w:themeColor="background1"/>
+          <w:sz w:val="72"/>
+          <w:szCs w:val="52"/>
+        </w:rPr>
+        <w:t>n management</w:t>
       </w:r>
       <w:r>
         <w:rPr>
@@ -2202,7 +2213,7 @@
           <w:sz w:val="28"/>
         </w:rPr>
       </w:pPr>
-      <w:bookmarkStart w:id="0" w:name="_Toc373473501"/>
+      <w:bookmarkStart w:id="1" w:name="_Toc373473501"/>
       <w:r>
         <w:rPr>
           <w:b/>
@@ -2212,7 +2223,7 @@
         <w:lastRenderedPageBreak/>
         <w:t>List of table</w:t>
       </w:r>
-      <w:bookmarkEnd w:id="0"/>
+      <w:bookmarkEnd w:id="1"/>
     </w:p>
     <w:p>
       <w:pPr>
@@ -3079,7 +3090,7 @@
           <w:szCs w:val="28"/>
         </w:rPr>
       </w:pPr>
-      <w:bookmarkStart w:id="1" w:name="_Toc373473502"/>
+      <w:bookmarkStart w:id="2" w:name="_Toc373473502"/>
       <w:r>
         <w:rPr>
           <w:b/>
@@ -3090,7 +3101,7 @@
         <w:lastRenderedPageBreak/>
         <w:t>Revision</w:t>
       </w:r>
-      <w:bookmarkEnd w:id="1"/>
+      <w:bookmarkEnd w:id="2"/>
     </w:p>
     <w:tbl>
       <w:tblPr>
@@ -3544,7 +3555,7 @@
           <w:sz w:val="24"/>
         </w:rPr>
       </w:pPr>
-      <w:bookmarkStart w:id="2" w:name="_Toc373473519"/>
+      <w:bookmarkStart w:id="3" w:name="_Toc373473519"/>
       <w:r>
         <w:rPr>
           <w:color w:val="7B7B7B" w:themeColor="accent3" w:themeShade="BF"/>
@@ -3595,7 +3606,7 @@
         </w:rPr>
         <w:t>: Revision history</w:t>
       </w:r>
-      <w:bookmarkEnd w:id="2"/>
+      <w:bookmarkEnd w:id="3"/>
     </w:p>
     <w:p>
       <w:r>
@@ -3617,7 +3628,7 @@
           <w:sz w:val="28"/>
         </w:rPr>
       </w:pPr>
-      <w:bookmarkStart w:id="3" w:name="_Toc373473503"/>
+      <w:bookmarkStart w:id="4" w:name="_Toc373473503"/>
       <w:r>
         <w:rPr>
           <w:b/>
@@ -3627,7 +3638,7 @@
         <w:lastRenderedPageBreak/>
         <w:t>Introduction</w:t>
       </w:r>
-      <w:bookmarkEnd w:id="3"/>
+      <w:bookmarkEnd w:id="4"/>
     </w:p>
     <w:p>
       <w:pPr>
@@ -3643,7 +3654,7 @@
           <w:sz w:val="24"/>
         </w:rPr>
       </w:pPr>
-      <w:bookmarkStart w:id="4" w:name="_Toc373473504"/>
+      <w:bookmarkStart w:id="5" w:name="_Toc373473504"/>
       <w:r>
         <w:rPr>
           <w:color w:val="1F3864" w:themeColor="accent5" w:themeShade="80"/>
@@ -3651,7 +3662,7 @@
         </w:rPr>
         <w:t>Purpose</w:t>
       </w:r>
-      <w:bookmarkEnd w:id="4"/>
+      <w:bookmarkEnd w:id="5"/>
     </w:p>
     <w:p>
       <w:pPr>
@@ -3694,7 +3705,7 @@
           <w:sz w:val="28"/>
         </w:rPr>
       </w:pPr>
-      <w:bookmarkStart w:id="5" w:name="_Toc373473505"/>
+      <w:bookmarkStart w:id="6" w:name="_Toc373473505"/>
       <w:r>
         <w:rPr>
           <w:color w:val="1F3864" w:themeColor="accent5" w:themeShade="80"/>
@@ -3702,7 +3713,7 @@
         </w:rPr>
         <w:t>Audience</w:t>
       </w:r>
-      <w:bookmarkEnd w:id="5"/>
+      <w:bookmarkEnd w:id="6"/>
     </w:p>
     <w:p>
       <w:pPr>
@@ -3776,7 +3787,7 @@
           <w:sz w:val="28"/>
         </w:rPr>
       </w:pPr>
-      <w:bookmarkStart w:id="6" w:name="_Toc373473506"/>
+      <w:bookmarkStart w:id="7" w:name="_Toc373473506"/>
       <w:r>
         <w:rPr>
           <w:b/>
@@ -3786,7 +3797,7 @@
         <w:lastRenderedPageBreak/>
         <w:t>Configuration Activities</w:t>
       </w:r>
-      <w:bookmarkEnd w:id="6"/>
+      <w:bookmarkEnd w:id="7"/>
     </w:p>
     <w:p>
       <w:pPr>
@@ -3801,7 +3812,7 @@
           <w:sz w:val="24"/>
         </w:rPr>
       </w:pPr>
-      <w:bookmarkStart w:id="7" w:name="_Toc373473507"/>
+      <w:bookmarkStart w:id="8" w:name="_Toc373473507"/>
       <w:r>
         <w:rPr>
           <w:color w:val="1F3864" w:themeColor="accent5" w:themeShade="80"/>
@@ -3809,7 +3820,7 @@
         </w:rPr>
         <w:t>Organization</w:t>
       </w:r>
-      <w:bookmarkEnd w:id="7"/>
+      <w:bookmarkEnd w:id="8"/>
     </w:p>
     <w:p>
       <w:pPr>
@@ -3842,7 +3853,7 @@
           <w:sz w:val="24"/>
         </w:rPr>
       </w:pPr>
-      <w:bookmarkStart w:id="8" w:name="_Toc373473508"/>
+      <w:bookmarkStart w:id="9" w:name="_Toc373473508"/>
       <w:r>
         <w:rPr>
           <w:color w:val="1F3864" w:themeColor="accent5" w:themeShade="80"/>
@@ -3850,7 +3861,7 @@
         </w:rPr>
         <w:t>Configuration management responsibilities</w:t>
       </w:r>
-      <w:bookmarkEnd w:id="8"/>
+      <w:bookmarkEnd w:id="9"/>
     </w:p>
     <w:p>
       <w:pPr>
@@ -3901,7 +3912,7 @@
           <w:sz w:val="24"/>
         </w:rPr>
       </w:pPr>
-      <w:bookmarkStart w:id="9" w:name="_Toc373473509"/>
+      <w:bookmarkStart w:id="10" w:name="_Toc373473509"/>
       <w:r>
         <w:rPr>
           <w:color w:val="1F3864" w:themeColor="accent5" w:themeShade="80"/>
@@ -3909,7 +3920,7 @@
         </w:rPr>
         <w:t>General Guidelines</w:t>
       </w:r>
-      <w:bookmarkEnd w:id="9"/>
+      <w:bookmarkEnd w:id="10"/>
     </w:p>
     <w:p>
       <w:pPr>
@@ -4019,7 +4030,7 @@
           <w:sz w:val="24"/>
         </w:rPr>
       </w:pPr>
-      <w:bookmarkStart w:id="10" w:name="_Toc373473510"/>
+      <w:bookmarkStart w:id="11" w:name="_Toc373473510"/>
       <w:r>
         <w:rPr>
           <w:color w:val="1F3864" w:themeColor="accent5" w:themeShade="80"/>
@@ -4027,7 +4038,7 @@
         </w:rPr>
         <w:t>Configuration control</w:t>
       </w:r>
-      <w:bookmarkEnd w:id="10"/>
+      <w:bookmarkEnd w:id="11"/>
     </w:p>
     <w:p>
       <w:pPr>
@@ -4060,7 +4071,7 @@
           <w:sz w:val="24"/>
         </w:rPr>
       </w:pPr>
-      <w:bookmarkStart w:id="11" w:name="_Toc373473511"/>
+      <w:bookmarkStart w:id="12" w:name="_Toc373473511"/>
       <w:r>
         <w:rPr>
           <w:color w:val="1F3864" w:themeColor="accent5" w:themeShade="80"/>
@@ -4068,7 +4079,7 @@
         </w:rPr>
         <w:t>Configuration Identification</w:t>
       </w:r>
-      <w:bookmarkEnd w:id="11"/>
+      <w:bookmarkEnd w:id="12"/>
     </w:p>
     <w:p>
       <w:pPr>
@@ -4269,7 +4280,7 @@
           <w:sz w:val="24"/>
         </w:rPr>
       </w:pPr>
-      <w:bookmarkStart w:id="12" w:name="_Toc373473512"/>
+      <w:bookmarkStart w:id="13" w:name="_Toc373473512"/>
       <w:r>
         <w:rPr>
           <w:color w:val="1F3864" w:themeColor="accent5" w:themeShade="80"/>
@@ -4277,7 +4288,7 @@
         </w:rPr>
         <w:t>Tools</w:t>
       </w:r>
-      <w:bookmarkEnd w:id="12"/>
+      <w:bookmarkEnd w:id="13"/>
     </w:p>
     <w:p>
       <w:pPr>
@@ -4452,7 +4463,7 @@
           <w:sz w:val="28"/>
         </w:rPr>
       </w:pPr>
-      <w:bookmarkStart w:id="13" w:name="_Toc373473513"/>
+      <w:bookmarkStart w:id="14" w:name="_Toc373473513"/>
       <w:r>
         <w:rPr>
           <w:b/>
@@ -4462,7 +4473,7 @@
         <w:lastRenderedPageBreak/>
         <w:t>Naming convention</w:t>
       </w:r>
-      <w:bookmarkEnd w:id="13"/>
+      <w:bookmarkEnd w:id="14"/>
     </w:p>
     <w:p>
       <w:pPr>
@@ -4478,7 +4489,7 @@
           <w:szCs w:val="24"/>
         </w:rPr>
       </w:pPr>
-      <w:bookmarkStart w:id="14" w:name="_Toc373473514"/>
+      <w:bookmarkStart w:id="15" w:name="_Toc373473514"/>
       <w:r>
         <w:rPr>
           <w:color w:val="1F3864" w:themeColor="accent5" w:themeShade="80"/>
@@ -4487,7 +4498,7 @@
         </w:rPr>
         <w:t>Documentation</w:t>
       </w:r>
-      <w:bookmarkEnd w:id="14"/>
+      <w:bookmarkEnd w:id="15"/>
     </w:p>
     <w:p>
       <w:pPr>
@@ -4497,11 +4508,11 @@
           <w:numId w:val="11"/>
         </w:numPr>
       </w:pPr>
-      <w:bookmarkStart w:id="15" w:name="_Toc373473515"/>
+      <w:bookmarkStart w:id="16" w:name="_Toc373473515"/>
       <w:r>
         <w:t>Project management:</w:t>
       </w:r>
-      <w:bookmarkEnd w:id="15"/>
+      <w:bookmarkEnd w:id="16"/>
     </w:p>
     <w:tbl>
       <w:tblPr>
@@ -5495,8 +5506,8 @@
           <w:szCs w:val="24"/>
         </w:rPr>
       </w:pPr>
-      <w:bookmarkStart w:id="16" w:name="_Toc358960406"/>
-      <w:bookmarkStart w:id="17" w:name="_Toc373473520"/>
+      <w:bookmarkStart w:id="17" w:name="_Toc358960406"/>
+      <w:bookmarkStart w:id="18" w:name="_Toc373473520"/>
       <w:r>
         <w:rPr>
           <w:rFonts w:asciiTheme="majorHAnsi" w:hAnsiTheme="majorHAnsi" w:cstheme="majorHAnsi"/>
@@ -5567,8 +5578,8 @@
         </w:rPr>
         <w:t xml:space="preserve"> Name for project management</w:t>
       </w:r>
-      <w:bookmarkEnd w:id="16"/>
       <w:bookmarkEnd w:id="17"/>
+      <w:bookmarkEnd w:id="18"/>
     </w:p>
     <w:p>
       <w:pPr>
@@ -6057,8 +6068,8 @@
           <w:szCs w:val="24"/>
         </w:rPr>
       </w:pPr>
-      <w:bookmarkStart w:id="18" w:name="_Toc358960407"/>
-      <w:bookmarkStart w:id="19" w:name="_Toc373473521"/>
+      <w:bookmarkStart w:id="19" w:name="_Toc358960407"/>
+      <w:bookmarkStart w:id="20" w:name="_Toc373473521"/>
       <w:r>
         <w:rPr>
           <w:rFonts w:asciiTheme="majorHAnsi" w:hAnsiTheme="majorHAnsi" w:cstheme="majorHAnsi"/>
@@ -6129,8 +6140,8 @@
         </w:rPr>
         <w:t xml:space="preserve"> Name for Requirement phase</w:t>
       </w:r>
-      <w:bookmarkEnd w:id="18"/>
       <w:bookmarkEnd w:id="19"/>
+      <w:bookmarkEnd w:id="20"/>
     </w:p>
     <w:p>
       <w:pPr>
@@ -6727,8 +6738,8 @@
           <w:szCs w:val="24"/>
         </w:rPr>
       </w:pPr>
-      <w:bookmarkStart w:id="20" w:name="_Toc358960408"/>
-      <w:bookmarkStart w:id="21" w:name="_Toc373473522"/>
+      <w:bookmarkStart w:id="21" w:name="_Toc358960408"/>
+      <w:bookmarkStart w:id="22" w:name="_Toc373473522"/>
       <w:r>
         <w:rPr>
           <w:rFonts w:asciiTheme="majorHAnsi" w:hAnsiTheme="majorHAnsi" w:cstheme="majorHAnsi"/>
@@ -6799,8 +6810,8 @@
         </w:rPr>
         <w:t xml:space="preserve"> Name for Design phase</w:t>
       </w:r>
-      <w:bookmarkEnd w:id="20"/>
       <w:bookmarkEnd w:id="21"/>
+      <w:bookmarkEnd w:id="22"/>
     </w:p>
     <w:p>
       <w:pPr>
@@ -7440,8 +7451,8 @@
           <w:szCs w:val="24"/>
         </w:rPr>
       </w:pPr>
-      <w:bookmarkStart w:id="22" w:name="_Toc358960409"/>
-      <w:bookmarkStart w:id="23" w:name="_Toc373473523"/>
+      <w:bookmarkStart w:id="23" w:name="_Toc358960409"/>
+      <w:bookmarkStart w:id="24" w:name="_Toc373473523"/>
       <w:r>
         <w:rPr>
           <w:rFonts w:asciiTheme="majorHAnsi" w:hAnsiTheme="majorHAnsi" w:cstheme="majorHAnsi"/>
@@ -7512,8 +7523,8 @@
         </w:rPr>
         <w:t xml:space="preserve"> Name for Code phase</w:t>
       </w:r>
-      <w:bookmarkEnd w:id="22"/>
       <w:bookmarkEnd w:id="23"/>
+      <w:bookmarkEnd w:id="24"/>
     </w:p>
     <w:p>
       <w:pPr>
@@ -8060,8 +8071,8 @@
           <w:szCs w:val="24"/>
         </w:rPr>
       </w:pPr>
-      <w:bookmarkStart w:id="24" w:name="_Toc358960410"/>
-      <w:bookmarkStart w:id="25" w:name="_Toc373473524"/>
+      <w:bookmarkStart w:id="25" w:name="_Toc358960410"/>
+      <w:bookmarkStart w:id="26" w:name="_Toc373473524"/>
       <w:r>
         <w:rPr>
           <w:rFonts w:asciiTheme="majorHAnsi" w:hAnsiTheme="majorHAnsi" w:cstheme="majorHAnsi"/>
@@ -8132,8 +8143,8 @@
         </w:rPr>
         <w:t xml:space="preserve"> Name for Test phase</w:t>
       </w:r>
-      <w:bookmarkEnd w:id="24"/>
       <w:bookmarkEnd w:id="25"/>
+      <w:bookmarkEnd w:id="26"/>
     </w:p>
     <w:p>
       <w:pPr>
@@ -8525,8 +8536,8 @@
           <w:szCs w:val="24"/>
         </w:rPr>
       </w:pPr>
-      <w:bookmarkStart w:id="26" w:name="_Toc358960411"/>
-      <w:bookmarkStart w:id="27" w:name="_Toc373473525"/>
+      <w:bookmarkStart w:id="27" w:name="_Toc358960411"/>
+      <w:bookmarkStart w:id="28" w:name="_Toc373473525"/>
       <w:r>
         <w:rPr>
           <w:rFonts w:asciiTheme="majorHAnsi" w:hAnsiTheme="majorHAnsi" w:cstheme="majorHAnsi"/>
@@ -8606,8 +8617,8 @@
         </w:rPr>
         <w:t xml:space="preserve"> log</w:t>
       </w:r>
-      <w:bookmarkEnd w:id="26"/>
       <w:bookmarkEnd w:id="27"/>
+      <w:bookmarkEnd w:id="28"/>
     </w:p>
     <w:p>
       <w:pPr>
@@ -8808,8 +8819,8 @@
           <w:szCs w:val="24"/>
         </w:rPr>
       </w:pPr>
-      <w:bookmarkStart w:id="28" w:name="_Toc358960412"/>
-      <w:bookmarkStart w:id="29" w:name="_Toc373473526"/>
+      <w:bookmarkStart w:id="29" w:name="_Toc358960412"/>
+      <w:bookmarkStart w:id="30" w:name="_Toc373473526"/>
       <w:r>
         <w:rPr>
           <w:rFonts w:asciiTheme="majorHAnsi" w:hAnsiTheme="majorHAnsi" w:cstheme="majorHAnsi"/>
@@ -8880,8 +8891,8 @@
         </w:rPr>
         <w:t xml:space="preserve"> Name for Presentation</w:t>
       </w:r>
-      <w:bookmarkEnd w:id="28"/>
       <w:bookmarkEnd w:id="29"/>
+      <w:bookmarkEnd w:id="30"/>
     </w:p>
     <w:p>
       <w:pPr>
@@ -8891,8 +8902,6 @@
           <w:numId w:val="11"/>
         </w:numPr>
       </w:pPr>
-      <w:bookmarkStart w:id="30" w:name="_GoBack"/>
-      <w:bookmarkEnd w:id="30"/>
       <w:r>
         <w:t>Meeting minute</w:t>
       </w:r>
@@ -9273,7 +9282,7 @@
       <w:r>
         <w:rPr>
           <w:noProof/>
-          <w:lang w:eastAsia="vi-VN"/>
+          <w:lang w:val="en-US"/>
         </w:rPr>
         <w:drawing>
           <wp:inline distT="0" distB="0" distL="0" distR="0">
@@ -9323,7 +9332,7 @@
       <w:r>
         <w:rPr>
           <w:noProof/>
-          <w:lang w:eastAsia="vi-VN"/>
+          <w:lang w:val="en-US"/>
         </w:rPr>
         <w:drawing>
           <wp:inline distT="0" distB="0" distL="0" distR="0">
@@ -9481,7 +9490,7 @@
         <w:noProof/>
         <w:color w:val="7B7B7B" w:themeColor="accent3" w:themeShade="BF"/>
         <w:sz w:val="24"/>
-        <w:lang w:eastAsia="vi-VN"/>
+        <w:lang w:val="en-US"/>
       </w:rPr>
       <mc:AlternateContent>
         <mc:Choice Requires="wps">
@@ -9489,10 +9498,10 @@
             <wp:anchor distT="0" distB="0" distL="114300" distR="114300" simplePos="0" relativeHeight="251675648" behindDoc="0" locked="0" layoutInCell="1" allowOverlap="1" wp14:anchorId="545C3668" wp14:editId="70A00500">
               <wp:simplePos x="0" y="0"/>
               <wp:positionH relativeFrom="column">
-                <wp:posOffset>-106993</wp:posOffset>
+                <wp:posOffset>-97155</wp:posOffset>
               </wp:positionH>
               <wp:positionV relativeFrom="paragraph">
-                <wp:posOffset>226695</wp:posOffset>
+                <wp:posOffset>-20955</wp:posOffset>
               </wp:positionV>
               <wp:extent cx="5876925" cy="0"/>
               <wp:effectExtent l="0" t="0" r="28575" b="19050"/>
@@ -9545,7 +9554,7 @@
         </mc:Choice>
         <mc:Fallback>
           <w:pict>
-            <v:line w14:anchorId="34A80E73" id="Straight Connector 12" o:spid="_x0000_s1026" style="position:absolute;z-index:251675648;visibility:visible;mso-wrap-style:square;mso-width-percent:0;mso-wrap-distance-left:9pt;mso-wrap-distance-top:0;mso-wrap-distance-right:9pt;mso-wrap-distance-bottom:0;mso-position-horizontal:absolute;mso-position-horizontal-relative:text;mso-position-vertical:absolute;mso-position-vertical-relative:text;mso-width-percent:0;mso-width-relative:margin" from="-8.4pt,17.85pt" to="454.35pt,17.85pt" o:gfxdata="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" strokecolor="#7b7b7b [2406]" strokeweight="1.5pt">
+            <v:line w14:anchorId="05AE0757" id="Straight Connector 12" o:spid="_x0000_s1026" style="position:absolute;z-index:251675648;visibility:visible;mso-wrap-style:square;mso-width-percent:0;mso-wrap-distance-left:9pt;mso-wrap-distance-top:0;mso-wrap-distance-right:9pt;mso-wrap-distance-bottom:0;mso-position-horizontal:absolute;mso-position-horizontal-relative:text;mso-position-vertical:absolute;mso-position-vertical-relative:text;mso-width-percent:0;mso-width-relative:margin" from="-7.65pt,-1.65pt" to="455.1pt,-1.65pt" o:gfxdata="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" strokecolor="#7b7b7b [2406]" strokeweight="1.5pt">
               <v:stroke joinstyle="miter"/>
             </v:line>
           </w:pict>
@@ -9583,7 +9592,7 @@
         <w:noProof/>
         <w:color w:val="7B7B7B" w:themeColor="accent3" w:themeShade="BF"/>
         <w:sz w:val="24"/>
-        <w:lang w:eastAsia="vi-VN"/>
+        <w:lang w:val="en-US"/>
       </w:rPr>
       <mc:AlternateContent>
         <mc:Choice Requires="wps">
@@ -9591,10 +9600,10 @@
             <wp:anchor distT="0" distB="0" distL="114300" distR="114300" simplePos="0" relativeHeight="251681792" behindDoc="0" locked="0" layoutInCell="1" allowOverlap="1" wp14:anchorId="1451DF30" wp14:editId="23EBF8C6">
               <wp:simplePos x="0" y="0"/>
               <wp:positionH relativeFrom="column">
-                <wp:posOffset>-106993</wp:posOffset>
+                <wp:posOffset>-97155</wp:posOffset>
               </wp:positionH>
               <wp:positionV relativeFrom="paragraph">
-                <wp:posOffset>226695</wp:posOffset>
+                <wp:posOffset>-30480</wp:posOffset>
               </wp:positionV>
               <wp:extent cx="5876925" cy="0"/>
               <wp:effectExtent l="0" t="0" r="28575" b="19050"/>
@@ -9647,7 +9656,7 @@
         </mc:Choice>
         <mc:Fallback>
           <w:pict>
-            <v:line w14:anchorId="2844CFA5" id="Straight Connector 3" o:spid="_x0000_s1026" style="position:absolute;z-index:251681792;visibility:visible;mso-wrap-style:square;mso-width-percent:0;mso-wrap-distance-left:9pt;mso-wrap-distance-top:0;mso-wrap-distance-right:9pt;mso-wrap-distance-bottom:0;mso-position-horizontal:absolute;mso-position-horizontal-relative:text;mso-position-vertical:absolute;mso-position-vertical-relative:text;mso-width-percent:0;mso-width-relative:margin" from="-8.4pt,17.85pt" to="454.35pt,17.85pt" o:gfxdata="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" strokecolor="#7b7b7b [2406]" strokeweight="1.5pt">
+            <v:line w14:anchorId="3454918E" id="Straight Connector 3" o:spid="_x0000_s1026" style="position:absolute;z-index:251681792;visibility:visible;mso-wrap-style:square;mso-width-percent:0;mso-wrap-distance-left:9pt;mso-wrap-distance-top:0;mso-wrap-distance-right:9pt;mso-wrap-distance-bottom:0;mso-position-horizontal:absolute;mso-position-horizontal-relative:text;mso-position-vertical:absolute;mso-position-vertical-relative:text;mso-width-percent:0;mso-width-relative:margin" from="-7.65pt,-2.4pt" to="455.1pt,-2.4pt" o:gfxdata="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" strokecolor="#7b7b7b [2406]" strokeweight="1.5pt">
               <v:stroke joinstyle="miter"/>
             </v:line>
           </w:pict>
@@ -9748,7 +9757,7 @@
               <w:noProof/>
               <w:color w:val="7B7B7B" w:themeColor="accent3" w:themeShade="BF"/>
               <w:sz w:val="24"/>
-              <w:lang w:eastAsia="vi-VN"/>
+              <w:lang w:val="en-US"/>
             </w:rPr>
             <mc:AlternateContent>
               <mc:Choice Requires="wps">
@@ -9759,7 +9768,7 @@
                       <wp:posOffset>0</wp:posOffset>
                     </wp:positionH>
                     <wp:positionV relativeFrom="paragraph">
-                      <wp:posOffset>62865</wp:posOffset>
+                      <wp:posOffset>53340</wp:posOffset>
                     </wp:positionV>
                     <wp:extent cx="5772150" cy="0"/>
                     <wp:effectExtent l="0" t="0" r="19050" b="19050"/>
@@ -9812,7 +9821,7 @@
               </mc:Choice>
               <mc:Fallback>
                 <w:pict>
-                  <v:line w14:anchorId="19F31F3D" id="Straight Connector 1" o:spid="_x0000_s1026" style="position:absolute;z-index:251677696;visibility:visible;mso-wrap-style:square;mso-width-percent:0;mso-wrap-distance-left:9pt;mso-wrap-distance-top:0;mso-wrap-distance-right:9pt;mso-wrap-distance-bottom:0;mso-position-horizontal:absolute;mso-position-horizontal-relative:text;mso-position-vertical:absolute;mso-position-vertical-relative:text;mso-width-percent:0;mso-width-relative:margin" from="0,4.95pt" to="454.5pt,4.95pt" o:gfxdata="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" strokecolor="#7b7b7b [2406]" strokeweight="1.5pt">
+                  <v:line w14:anchorId="00EC05A8" id="Straight Connector 1" o:spid="_x0000_s1026" style="position:absolute;z-index:251677696;visibility:visible;mso-wrap-style:square;mso-width-percent:0;mso-wrap-distance-left:9pt;mso-wrap-distance-top:0;mso-wrap-distance-right:9pt;mso-wrap-distance-bottom:0;mso-position-horizontal:absolute;mso-position-horizontal-relative:text;mso-position-vertical:absolute;mso-position-vertical-relative:text;mso-width-percent:0;mso-width-relative:margin" from="0,4.2pt" to="454.5pt,4.2pt" o:gfxdata="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" strokecolor="#7b7b7b [2406]" strokeweight="1.5pt">
                     <v:stroke joinstyle="miter"/>
                   </v:line>
                 </w:pict>
@@ -9878,7 +9887,7 @@
               <w:sz w:val="24"/>
               <w:szCs w:val="24"/>
             </w:rPr>
-            <w:t>8</w:t>
+            <w:t>3</w:t>
           </w:r>
           <w:r>
             <w:rPr>
@@ -9937,7 +9946,7 @@
         <w:noProof/>
         <w:color w:val="7B7B7B" w:themeColor="accent3" w:themeShade="BF"/>
         <w:sz w:val="24"/>
-        <w:lang w:eastAsia="vi-VN"/>
+        <w:lang w:val="en-US"/>
       </w:rPr>
       <mc:AlternateContent>
         <mc:Choice Requires="wps">
@@ -9948,7 +9957,7 @@
                 <wp:posOffset>0</wp:posOffset>
               </wp:positionH>
               <wp:positionV relativeFrom="paragraph">
-                <wp:posOffset>62865</wp:posOffset>
+                <wp:posOffset>53340</wp:posOffset>
               </wp:positionV>
               <wp:extent cx="5705475" cy="0"/>
               <wp:effectExtent l="0" t="0" r="28575" b="19050"/>
@@ -10001,7 +10010,7 @@
         </mc:Choice>
         <mc:Fallback>
           <w:pict>
-            <v:line w14:anchorId="2FAE929F" id="Straight Connector 11" o:spid="_x0000_s1026" style="position:absolute;z-index:251679744;visibility:visible;mso-wrap-style:square;mso-width-percent:0;mso-wrap-distance-left:9pt;mso-wrap-distance-top:0;mso-wrap-distance-right:9pt;mso-wrap-distance-bottom:0;mso-position-horizontal:absolute;mso-position-horizontal-relative:text;mso-position-vertical:absolute;mso-position-vertical-relative:text;mso-width-percent:0;mso-width-relative:margin" from="0,4.95pt" to="449.25pt,4.95pt" o:gfxdata="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" strokecolor="#7b7b7b [2406]" strokeweight="1.5pt">
+            <v:line w14:anchorId="7D4337C8" id="Straight Connector 11" o:spid="_x0000_s1026" style="position:absolute;z-index:251679744;visibility:visible;mso-wrap-style:square;mso-width-percent:0;mso-wrap-distance-left:9pt;mso-wrap-distance-top:0;mso-wrap-distance-right:9pt;mso-wrap-distance-bottom:0;mso-position-horizontal:absolute;mso-position-horizontal-relative:text;mso-position-vertical:absolute;mso-position-vertical-relative:text;mso-width-percent:0;mso-width-relative:margin" from="0,4.2pt" to="449.25pt,4.2pt" o:gfxdata="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" strokecolor="#7b7b7b [2406]" strokeweight="1.5pt">
               <v:stroke joinstyle="miter"/>
             </v:line>
           </w:pict>
@@ -12789,7 +12798,7 @@
 </file>
 
 <file path=customXml/itemProps1.xml><?xml version="1.0" encoding="utf-8"?>
-<ds:datastoreItem xmlns:ds="http://schemas.openxmlformats.org/officeDocument/2006/customXml" ds:itemID="{94B9F9A4-9141-4C67-AFC5-F6BAA76AF3E9}">
+<ds:datastoreItem xmlns:ds="http://schemas.openxmlformats.org/officeDocument/2006/customXml" ds:itemID="{66E641EB-242B-48ED-9390-9B58656EF681}">
   <ds:schemaRefs>
     <ds:schemaRef ds:uri="http://schemas.openxmlformats.org/officeDocument/2006/bibliography"/>
   </ds:schemaRefs>

</xml_diff>